<commit_message>
slight changes to templates
</commit_message>
<xml_diff>
--- a/Templates/02-Grafic-de-desfasurare-inventariere-v1.0.docx
+++ b/Templates/02-Grafic-de-desfasurare-inventariere-v1.0.docx
@@ -44,13 +44,77 @@
           <w:szCs w:val="28"/>
         </w:rPr>
       </w:pPr>
+      <w:proofErr w:type="spellStart"/>
       <w:r>
         <w:rPr>
           <w:b/>
           <w:sz w:val="28"/>
           <w:szCs w:val="28"/>
         </w:rPr>
-        <w:t xml:space="preserve">Grafic de desfasurare al inventarierii patrimoniului </w:t>
+        <w:t>Grafic</w:t>
+      </w:r>
+      <w:proofErr w:type="spellEnd"/>
+      <w:r>
+        <w:rPr>
+          <w:b/>
+          <w:sz w:val="28"/>
+          <w:szCs w:val="28"/>
+        </w:rPr>
+        <w:t xml:space="preserve"> de </w:t>
+      </w:r>
+      <w:proofErr w:type="spellStart"/>
+      <w:r>
+        <w:rPr>
+          <w:b/>
+          <w:sz w:val="28"/>
+          <w:szCs w:val="28"/>
+        </w:rPr>
+        <w:t>desfasurare</w:t>
+      </w:r>
+      <w:proofErr w:type="spellEnd"/>
+      <w:r>
+        <w:rPr>
+          <w:b/>
+          <w:sz w:val="28"/>
+          <w:szCs w:val="28"/>
+        </w:rPr>
+        <w:t xml:space="preserve"> al </w:t>
+      </w:r>
+      <w:proofErr w:type="spellStart"/>
+      <w:r>
+        <w:rPr>
+          <w:b/>
+          <w:sz w:val="28"/>
+          <w:szCs w:val="28"/>
+        </w:rPr>
+        <w:t>inventarierii</w:t>
+      </w:r>
+      <w:proofErr w:type="spellEnd"/>
+      <w:r>
+        <w:rPr>
+          <w:b/>
+          <w:sz w:val="28"/>
+          <w:szCs w:val="28"/>
+        </w:rPr>
+        <w:t xml:space="preserve"> </w:t>
+      </w:r>
+      <w:proofErr w:type="spellStart"/>
+      <w:r>
+        <w:rPr>
+          <w:b/>
+          <w:sz w:val="28"/>
+          <w:szCs w:val="28"/>
+        </w:rPr>
+        <w:t>patrimoniului</w:t>
+      </w:r>
+      <w:proofErr w:type="spellEnd"/>
+      <w:r>
+        <w:rPr>
+          <w:b/>
+          <w:sz w:val="28"/>
+          <w:szCs w:val="28"/>
+        </w:rPr>
+        <w:t xml:space="preserve"> </w:t>
       </w:r>
     </w:p>
     <w:p>
@@ -97,8 +161,9 @@
           <w:highlight w:val="magenta"/>
           <w:shd w:val="clear" w:color="auto" w:fill="FFFFFF"/>
         </w:rPr>
-        <w:t>{{companie}}</w:t>
-      </w:r>
+        <w:t>{{</w:t>
+      </w:r>
+      <w:proofErr w:type="spellStart"/>
       <w:r>
         <w:rPr>
           <w:b/>
@@ -108,8 +173,9 @@
           <w:highlight w:val="magenta"/>
           <w:shd w:val="clear" w:color="auto" w:fill="FFFFFF"/>
         </w:rPr>
-        <w:t xml:space="preserve"> </w:t>
-      </w:r>
+        <w:t>companie</w:t>
+      </w:r>
+      <w:proofErr w:type="spellEnd"/>
       <w:r>
         <w:rPr>
           <w:b/>
@@ -119,6 +185,28 @@
           <w:highlight w:val="magenta"/>
           <w:shd w:val="clear" w:color="auto" w:fill="FFFFFF"/>
         </w:rPr>
+        <w:t>}}</w:t>
+      </w:r>
+      <w:r>
+        <w:rPr>
+          <w:b/>
+          <w:color w:val="333333"/>
+          <w:sz w:val="28"/>
+          <w:szCs w:val="28"/>
+          <w:highlight w:val="magenta"/>
+          <w:shd w:val="clear" w:color="auto" w:fill="FFFFFF"/>
+        </w:rPr>
+        <w:t xml:space="preserve"> </w:t>
+      </w:r>
+      <w:r>
+        <w:rPr>
+          <w:b/>
+          <w:color w:val="333333"/>
+          <w:sz w:val="28"/>
+          <w:szCs w:val="28"/>
+          <w:highlight w:val="magenta"/>
+          <w:shd w:val="clear" w:color="auto" w:fill="FFFFFF"/>
+        </w:rPr>
         <w:t>S</w:t>
       </w:r>
       <w:r>
@@ -138,6 +226,7 @@
         </w:rPr>
         <w:t xml:space="preserve"> </w:t>
       </w:r>
+      <w:proofErr w:type="spellStart"/>
       <w:r>
         <w:rPr>
           <w:b/>
@@ -146,13 +235,23 @@
         </w:rPr>
         <w:t>pentru</w:t>
       </w:r>
+      <w:proofErr w:type="spellEnd"/>
       <w:r>
         <w:rPr>
           <w:b/>
           <w:sz w:val="28"/>
           <w:szCs w:val="28"/>
         </w:rPr>
-        <w:t xml:space="preserve"> anu</w:t>
+        <w:t xml:space="preserve"> </w:t>
+      </w:r>
+      <w:proofErr w:type="spellStart"/>
+      <w:r>
+        <w:rPr>
+          <w:b/>
+          <w:sz w:val="28"/>
+          <w:szCs w:val="28"/>
+        </w:rPr>
+        <w:t>anu</w:t>
       </w:r>
       <w:r>
         <w:rPr>
@@ -161,8 +260,9 @@
           <w:szCs w:val="28"/>
           <w:highlight w:val="magenta"/>
         </w:rPr>
-        <w:t xml:space="preserve">l </w:t>
-      </w:r>
+        <w:t>l</w:t>
+      </w:r>
+      <w:proofErr w:type="spellEnd"/>
       <w:r>
         <w:rPr>
           <w:b/>
@@ -170,7 +270,7 @@
           <w:szCs w:val="28"/>
           <w:highlight w:val="magenta"/>
         </w:rPr>
-        <w:t>{{</w:t>
+        <w:t xml:space="preserve"> </w:t>
       </w:r>
       <w:r>
         <w:rPr>
@@ -179,8 +279,9 @@
           <w:szCs w:val="28"/>
           <w:highlight w:val="magenta"/>
         </w:rPr>
-        <w:t>an_inv</w:t>
-      </w:r>
+        <w:t>{{</w:t>
+      </w:r>
+      <w:proofErr w:type="spellStart"/>
       <w:r>
         <w:rPr>
           <w:b/>
@@ -188,6 +289,16 @@
           <w:szCs w:val="28"/>
           <w:highlight w:val="magenta"/>
         </w:rPr>
+        <w:t>an_inv</w:t>
+      </w:r>
+      <w:proofErr w:type="spellEnd"/>
+      <w:r>
+        <w:rPr>
+          <w:b/>
+          <w:sz w:val="28"/>
+          <w:szCs w:val="28"/>
+          <w:highlight w:val="magenta"/>
+        </w:rPr>
         <w:t>}}</w:t>
       </w:r>
     </w:p>
@@ -221,14 +332,34 @@
           <w:szCs w:val="24"/>
         </w:rPr>
       </w:pPr>
-      <w:r>
-        <w:rPr>
-          <w:b/>
-          <w:sz w:val="24"/>
-          <w:szCs w:val="24"/>
-        </w:rPr>
-        <w:t>Elemente patrimoniale</w:t>
-      </w:r>
+      <w:proofErr w:type="spellStart"/>
+      <w:r>
+        <w:rPr>
+          <w:b/>
+          <w:sz w:val="24"/>
+          <w:szCs w:val="24"/>
+        </w:rPr>
+        <w:t>Elemente</w:t>
+      </w:r>
+      <w:proofErr w:type="spellEnd"/>
+      <w:r>
+        <w:rPr>
+          <w:b/>
+          <w:sz w:val="24"/>
+          <w:szCs w:val="24"/>
+        </w:rPr>
+        <w:t xml:space="preserve"> </w:t>
+      </w:r>
+      <w:proofErr w:type="spellStart"/>
+      <w:r>
+        <w:rPr>
+          <w:b/>
+          <w:sz w:val="24"/>
+          <w:szCs w:val="24"/>
+        </w:rPr>
+        <w:t>patrimoniale</w:t>
+      </w:r>
+      <w:proofErr w:type="spellEnd"/>
       <w:r>
         <w:rPr>
           <w:b/>
@@ -268,8 +399,35 @@
           <w:szCs w:val="24"/>
         </w:rPr>
         <w:tab/>
-        <w:t>Perioada de inventariere</w:t>
-      </w:r>
+      </w:r>
+      <w:proofErr w:type="spellStart"/>
+      <w:r>
+        <w:rPr>
+          <w:b/>
+          <w:sz w:val="24"/>
+          <w:szCs w:val="24"/>
+        </w:rPr>
+        <w:t>Perioada</w:t>
+      </w:r>
+      <w:proofErr w:type="spellEnd"/>
+      <w:r>
+        <w:rPr>
+          <w:b/>
+          <w:sz w:val="24"/>
+          <w:szCs w:val="24"/>
+        </w:rPr>
+        <w:t xml:space="preserve"> de </w:t>
+      </w:r>
+      <w:proofErr w:type="spellStart"/>
+      <w:r>
+        <w:rPr>
+          <w:b/>
+          <w:sz w:val="24"/>
+          <w:szCs w:val="24"/>
+        </w:rPr>
+        <w:t>inventariere</w:t>
+      </w:r>
+      <w:proofErr w:type="spellEnd"/>
       <w:r>
         <w:rPr>
           <w:b/>
@@ -293,8 +451,35 @@
           <w:szCs w:val="24"/>
         </w:rPr>
         <w:tab/>
-        <w:t>Persoana care se ocupa</w:t>
-      </w:r>
+      </w:r>
+      <w:proofErr w:type="spellStart"/>
+      <w:r>
+        <w:rPr>
+          <w:b/>
+          <w:sz w:val="24"/>
+          <w:szCs w:val="24"/>
+        </w:rPr>
+        <w:t>Persoana</w:t>
+      </w:r>
+      <w:proofErr w:type="spellEnd"/>
+      <w:r>
+        <w:rPr>
+          <w:b/>
+          <w:sz w:val="24"/>
+          <w:szCs w:val="24"/>
+        </w:rPr>
+        <w:t xml:space="preserve"> care se </w:t>
+      </w:r>
+      <w:proofErr w:type="spellStart"/>
+      <w:r>
+        <w:rPr>
+          <w:b/>
+          <w:sz w:val="24"/>
+          <w:szCs w:val="24"/>
+        </w:rPr>
+        <w:t>ocupa</w:t>
+      </w:r>
+      <w:proofErr w:type="spellEnd"/>
     </w:p>
     <w:p>
       <w:pPr>
@@ -331,12 +516,21 @@
           <w:szCs w:val="28"/>
         </w:rPr>
       </w:pPr>
-      <w:r>
-        <w:rPr>
-          <w:sz w:val="24"/>
-          <w:szCs w:val="24"/>
-        </w:rPr>
-        <w:t>Mijloace fixe</w:t>
+      <w:proofErr w:type="spellStart"/>
+      <w:r>
+        <w:rPr>
+          <w:sz w:val="24"/>
+          <w:szCs w:val="24"/>
+        </w:rPr>
+        <w:t>Mijloace</w:t>
+      </w:r>
+      <w:proofErr w:type="spellEnd"/>
+      <w:r>
+        <w:rPr>
+          <w:sz w:val="24"/>
+          <w:szCs w:val="24"/>
+        </w:rPr>
+        <w:t xml:space="preserve"> fixe</w:t>
       </w:r>
       <w:r>
         <w:rPr>
@@ -388,6 +582,7 @@
         </w:rPr>
         <w:t>{{</w:t>
       </w:r>
+      <w:proofErr w:type="spellStart"/>
       <w:r>
         <w:rPr>
           <w:sz w:val="24"/>
@@ -396,6 +591,8 @@
         </w:rPr>
         <w:t>data_inv</w:t>
       </w:r>
+      <w:proofErr w:type="spellEnd"/>
+      <w:proofErr w:type="gramStart"/>
       <w:r>
         <w:rPr>
           <w:sz w:val="24"/>
@@ -412,6 +609,7 @@
         </w:rPr>
         <w:t xml:space="preserve">   </w:t>
       </w:r>
+      <w:proofErr w:type="gramEnd"/>
       <w:r>
         <w:rPr>
           <w:b/>
@@ -487,19 +685,45 @@
           <w:szCs w:val="24"/>
         </w:rPr>
       </w:pPr>
-      <w:r>
-        <w:rPr>
-          <w:sz w:val="24"/>
-          <w:szCs w:val="24"/>
-        </w:rPr>
-        <w:t>Obiecte de inventa</w:t>
-      </w:r>
-      <w:r>
-        <w:rPr>
-          <w:sz w:val="24"/>
-          <w:szCs w:val="24"/>
-        </w:rPr>
-        <w:t xml:space="preserve">r  </w:t>
+      <w:proofErr w:type="spellStart"/>
+      <w:r>
+        <w:rPr>
+          <w:sz w:val="24"/>
+          <w:szCs w:val="24"/>
+        </w:rPr>
+        <w:t>Obiecte</w:t>
+      </w:r>
+      <w:proofErr w:type="spellEnd"/>
+      <w:r>
+        <w:rPr>
+          <w:sz w:val="24"/>
+          <w:szCs w:val="24"/>
+        </w:rPr>
+        <w:t xml:space="preserve"> de </w:t>
+      </w:r>
+      <w:proofErr w:type="spellStart"/>
+      <w:proofErr w:type="gramStart"/>
+      <w:r>
+        <w:rPr>
+          <w:sz w:val="24"/>
+          <w:szCs w:val="24"/>
+        </w:rPr>
+        <w:t>inventa</w:t>
+      </w:r>
+      <w:r>
+        <w:rPr>
+          <w:sz w:val="24"/>
+          <w:szCs w:val="24"/>
+        </w:rPr>
+        <w:t>r</w:t>
+      </w:r>
+      <w:proofErr w:type="spellEnd"/>
+      <w:r>
+        <w:rPr>
+          <w:sz w:val="24"/>
+          <w:szCs w:val="24"/>
+        </w:rPr>
+        <w:t xml:space="preserve">  </w:t>
       </w:r>
       <w:r>
         <w:rPr>
@@ -508,6 +732,7 @@
         </w:rPr>
         <w:tab/>
       </w:r>
+      <w:proofErr w:type="gramEnd"/>
       <w:r>
         <w:rPr>
           <w:sz w:val="24"/>
@@ -542,7 +767,25 @@
           <w:szCs w:val="24"/>
           <w:highlight w:val="magenta"/>
         </w:rPr>
-        <w:t>{{data_inv}}</w:t>
+        <w:t>{{</w:t>
+      </w:r>
+      <w:proofErr w:type="spellStart"/>
+      <w:r>
+        <w:rPr>
+          <w:sz w:val="24"/>
+          <w:szCs w:val="24"/>
+          <w:highlight w:val="magenta"/>
+        </w:rPr>
+        <w:t>data_inv</w:t>
+      </w:r>
+      <w:proofErr w:type="spellEnd"/>
+      <w:r>
+        <w:rPr>
+          <w:sz w:val="24"/>
+          <w:szCs w:val="24"/>
+          <w:highlight w:val="magenta"/>
+        </w:rPr>
+        <w:t>}}</w:t>
       </w:r>
       <w:r>
         <w:rPr>
@@ -635,12 +878,101 @@
           <w:szCs w:val="24"/>
         </w:rPr>
       </w:pPr>
-      <w:r>
-        <w:rPr>
-          <w:sz w:val="24"/>
-          <w:szCs w:val="24"/>
-        </w:rPr>
-        <w:t>Mijloace banesti si alte valori (numerar d</w:t>
+      <w:proofErr w:type="spellStart"/>
+      <w:r>
+        <w:rPr>
+          <w:sz w:val="24"/>
+          <w:szCs w:val="24"/>
+        </w:rPr>
+        <w:t>Mijloace</w:t>
+      </w:r>
+      <w:proofErr w:type="spellEnd"/>
+      <w:r>
+        <w:rPr>
+          <w:sz w:val="24"/>
+          <w:szCs w:val="24"/>
+        </w:rPr>
+        <w:t xml:space="preserve"> </w:t>
+      </w:r>
+      <w:proofErr w:type="spellStart"/>
+      <w:r>
+        <w:rPr>
+          <w:sz w:val="24"/>
+          <w:szCs w:val="24"/>
+        </w:rPr>
+        <w:t>banesti</w:t>
+      </w:r>
+      <w:proofErr w:type="spellEnd"/>
+      <w:r>
+        <w:rPr>
+          <w:sz w:val="24"/>
+          <w:szCs w:val="24"/>
+        </w:rPr>
+        <w:t xml:space="preserve"> </w:t>
+      </w:r>
+      <w:proofErr w:type="spellStart"/>
+      <w:r>
+        <w:rPr>
+          <w:sz w:val="24"/>
+          <w:szCs w:val="24"/>
+        </w:rPr>
+        <w:t>si</w:t>
+      </w:r>
+      <w:proofErr w:type="spellEnd"/>
+      <w:r>
+        <w:rPr>
+          <w:sz w:val="24"/>
+          <w:szCs w:val="24"/>
+        </w:rPr>
+        <w:t xml:space="preserve"> </w:t>
+      </w:r>
+      <w:proofErr w:type="spellStart"/>
+      <w:r>
+        <w:rPr>
+          <w:sz w:val="24"/>
+          <w:szCs w:val="24"/>
+        </w:rPr>
+        <w:t>alte</w:t>
+      </w:r>
+      <w:proofErr w:type="spellEnd"/>
+      <w:r>
+        <w:rPr>
+          <w:sz w:val="24"/>
+          <w:szCs w:val="24"/>
+        </w:rPr>
+        <w:t xml:space="preserve"> </w:t>
+      </w:r>
+      <w:proofErr w:type="spellStart"/>
+      <w:r>
+        <w:rPr>
+          <w:sz w:val="24"/>
+          <w:szCs w:val="24"/>
+        </w:rPr>
+        <w:t>valori</w:t>
+      </w:r>
+      <w:proofErr w:type="spellEnd"/>
+      <w:r>
+        <w:rPr>
+          <w:sz w:val="24"/>
+          <w:szCs w:val="24"/>
+        </w:rPr>
+        <w:t xml:space="preserve"> (</w:t>
+      </w:r>
+      <w:proofErr w:type="spellStart"/>
+      <w:r>
+        <w:rPr>
+          <w:sz w:val="24"/>
+          <w:szCs w:val="24"/>
+        </w:rPr>
+        <w:t>numerar</w:t>
+      </w:r>
+      <w:proofErr w:type="spellEnd"/>
+      <w:r>
+        <w:rPr>
+          <w:sz w:val="24"/>
+          <w:szCs w:val="24"/>
+        </w:rPr>
+        <w:t xml:space="preserve"> d</w:t>
       </w:r>
       <w:r>
         <w:rPr>
@@ -649,6 +981,7 @@
         </w:rPr>
         <w:t xml:space="preserve">in </w:t>
       </w:r>
+      <w:proofErr w:type="spellStart"/>
       <w:r>
         <w:rPr>
           <w:sz w:val="24"/>
@@ -668,7 +1001,15 @@
           <w:sz w:val="24"/>
           <w:szCs w:val="24"/>
         </w:rPr>
-        <w:t xml:space="preserve">erie, </w:t>
+        <w:t>erie</w:t>
+      </w:r>
+      <w:proofErr w:type="spellEnd"/>
+      <w:r>
+        <w:rPr>
+          <w:sz w:val="24"/>
+          <w:szCs w:val="24"/>
+        </w:rPr>
+        <w:t xml:space="preserve">, </w:t>
       </w:r>
       <w:r>
         <w:rPr>
@@ -683,15 +1024,43 @@
           <w:szCs w:val="24"/>
           <w:highlight w:val="magenta"/>
         </w:rPr>
-        <w:t>{{data_inv}}</w:t>
-      </w:r>
-      <w:r>
-        <w:rPr>
-          <w:b/>
-          <w:sz w:val="24"/>
-          <w:szCs w:val="24"/>
-        </w:rPr>
-        <w:t xml:space="preserve">         </w:t>
+        <w:t>{{</w:t>
+      </w:r>
+      <w:proofErr w:type="spellStart"/>
+      <w:r>
+        <w:rPr>
+          <w:sz w:val="24"/>
+          <w:szCs w:val="24"/>
+          <w:highlight w:val="magenta"/>
+        </w:rPr>
+        <w:t>data_inv</w:t>
+      </w:r>
+      <w:proofErr w:type="spellEnd"/>
+      <w:proofErr w:type="gramStart"/>
+      <w:r>
+        <w:rPr>
+          <w:sz w:val="24"/>
+          <w:szCs w:val="24"/>
+          <w:highlight w:val="magenta"/>
+        </w:rPr>
+        <w:t>}}</w:t>
+      </w:r>
+      <w:r>
+        <w:rPr>
+          <w:b/>
+          <w:sz w:val="24"/>
+          <w:szCs w:val="24"/>
+        </w:rPr>
+        <w:t xml:space="preserve">   </w:t>
+      </w:r>
+      <w:proofErr w:type="gramEnd"/>
+      <w:r>
+        <w:rPr>
+          <w:b/>
+          <w:sz w:val="24"/>
+          <w:szCs w:val="24"/>
+        </w:rPr>
+        <w:t xml:space="preserve">      </w:t>
       </w:r>
       <w:r>
         <w:rPr>
@@ -749,12 +1118,69 @@
           <w:szCs w:val="24"/>
         </w:rPr>
       </w:pPr>
-      <w:r>
-        <w:rPr>
-          <w:sz w:val="24"/>
-          <w:szCs w:val="24"/>
-        </w:rPr>
-        <w:t xml:space="preserve">disponibilitati banesti in conturi, avansuri </w:t>
+      <w:proofErr w:type="spellStart"/>
+      <w:r>
+        <w:rPr>
+          <w:sz w:val="24"/>
+          <w:szCs w:val="24"/>
+        </w:rPr>
+        <w:t>disponibilitati</w:t>
+      </w:r>
+      <w:proofErr w:type="spellEnd"/>
+      <w:r>
+        <w:rPr>
+          <w:sz w:val="24"/>
+          <w:szCs w:val="24"/>
+        </w:rPr>
+        <w:t xml:space="preserve"> </w:t>
+      </w:r>
+      <w:proofErr w:type="spellStart"/>
+      <w:r>
+        <w:rPr>
+          <w:sz w:val="24"/>
+          <w:szCs w:val="24"/>
+        </w:rPr>
+        <w:t>banesti</w:t>
+      </w:r>
+      <w:proofErr w:type="spellEnd"/>
+      <w:r>
+        <w:rPr>
+          <w:sz w:val="24"/>
+          <w:szCs w:val="24"/>
+        </w:rPr>
+        <w:t xml:space="preserve"> in </w:t>
+      </w:r>
+      <w:proofErr w:type="spellStart"/>
+      <w:r>
+        <w:rPr>
+          <w:sz w:val="24"/>
+          <w:szCs w:val="24"/>
+        </w:rPr>
+        <w:t>conturi</w:t>
+      </w:r>
+      <w:proofErr w:type="spellEnd"/>
+      <w:r>
+        <w:rPr>
+          <w:sz w:val="24"/>
+          <w:szCs w:val="24"/>
+        </w:rPr>
+        <w:t xml:space="preserve">, </w:t>
+      </w:r>
+      <w:proofErr w:type="spellStart"/>
+      <w:r>
+        <w:rPr>
+          <w:sz w:val="24"/>
+          <w:szCs w:val="24"/>
+        </w:rPr>
+        <w:t>avansuri</w:t>
+      </w:r>
+      <w:proofErr w:type="spellEnd"/>
+      <w:r>
+        <w:rPr>
+          <w:sz w:val="24"/>
+          <w:szCs w:val="24"/>
+        </w:rPr>
+        <w:t xml:space="preserve"> </w:t>
       </w:r>
     </w:p>
     <w:p>
@@ -771,12 +1197,69 @@
           <w:szCs w:val="24"/>
         </w:rPr>
       </w:pPr>
-      <w:r>
-        <w:rPr>
-          <w:sz w:val="24"/>
-          <w:szCs w:val="24"/>
-        </w:rPr>
-        <w:t>spre decontare, alte valori, etc.)</w:t>
+      <w:proofErr w:type="spellStart"/>
+      <w:r>
+        <w:rPr>
+          <w:sz w:val="24"/>
+          <w:szCs w:val="24"/>
+        </w:rPr>
+        <w:t>spre</w:t>
+      </w:r>
+      <w:proofErr w:type="spellEnd"/>
+      <w:r>
+        <w:rPr>
+          <w:sz w:val="24"/>
+          <w:szCs w:val="24"/>
+        </w:rPr>
+        <w:t xml:space="preserve"> </w:t>
+      </w:r>
+      <w:proofErr w:type="spellStart"/>
+      <w:r>
+        <w:rPr>
+          <w:sz w:val="24"/>
+          <w:szCs w:val="24"/>
+        </w:rPr>
+        <w:t>decontare</w:t>
+      </w:r>
+      <w:proofErr w:type="spellEnd"/>
+      <w:r>
+        <w:rPr>
+          <w:sz w:val="24"/>
+          <w:szCs w:val="24"/>
+        </w:rPr>
+        <w:t xml:space="preserve">, </w:t>
+      </w:r>
+      <w:proofErr w:type="spellStart"/>
+      <w:r>
+        <w:rPr>
+          <w:sz w:val="24"/>
+          <w:szCs w:val="24"/>
+        </w:rPr>
+        <w:t>alte</w:t>
+      </w:r>
+      <w:proofErr w:type="spellEnd"/>
+      <w:r>
+        <w:rPr>
+          <w:sz w:val="24"/>
+          <w:szCs w:val="24"/>
+        </w:rPr>
+        <w:t xml:space="preserve"> </w:t>
+      </w:r>
+      <w:proofErr w:type="spellStart"/>
+      <w:r>
+        <w:rPr>
+          <w:sz w:val="24"/>
+          <w:szCs w:val="24"/>
+        </w:rPr>
+        <w:t>valori</w:t>
+      </w:r>
+      <w:proofErr w:type="spellEnd"/>
+      <w:r>
+        <w:rPr>
+          <w:sz w:val="24"/>
+          <w:szCs w:val="24"/>
+        </w:rPr>
+        <w:t>, etc.)</w:t>
       </w:r>
     </w:p>
     <w:p>
@@ -797,12 +1280,29 @@
           <w:szCs w:val="28"/>
         </w:rPr>
       </w:pPr>
-      <w:r>
-        <w:rPr>
-          <w:sz w:val="24"/>
-          <w:szCs w:val="24"/>
-        </w:rPr>
-        <w:t>Creante – client</w:t>
+      <w:proofErr w:type="spellStart"/>
+      <w:r>
+        <w:rPr>
+          <w:sz w:val="24"/>
+          <w:szCs w:val="24"/>
+        </w:rPr>
+        <w:t>Creante</w:t>
+      </w:r>
+      <w:proofErr w:type="spellEnd"/>
+      <w:r>
+        <w:rPr>
+          <w:sz w:val="24"/>
+          <w:szCs w:val="24"/>
+        </w:rPr>
+        <w:t xml:space="preserve"> – </w:t>
+      </w:r>
+      <w:proofErr w:type="spellStart"/>
+      <w:r>
+        <w:rPr>
+          <w:sz w:val="24"/>
+          <w:szCs w:val="24"/>
+        </w:rPr>
+        <w:t>client</w:t>
       </w:r>
       <w:r>
         <w:rPr>
@@ -811,12 +1311,37 @@
         </w:rPr>
         <w:t>i</w:t>
       </w:r>
-      <w:r>
-        <w:rPr>
-          <w:sz w:val="24"/>
-          <w:szCs w:val="24"/>
-        </w:rPr>
-        <w:t>, debitori, cre</w:t>
+      <w:proofErr w:type="spellEnd"/>
+      <w:r>
+        <w:rPr>
+          <w:sz w:val="24"/>
+          <w:szCs w:val="24"/>
+        </w:rPr>
+        <w:t xml:space="preserve">, </w:t>
+      </w:r>
+      <w:proofErr w:type="spellStart"/>
+      <w:r>
+        <w:rPr>
+          <w:sz w:val="24"/>
+          <w:szCs w:val="24"/>
+        </w:rPr>
+        <w:t>debitori</w:t>
+      </w:r>
+      <w:proofErr w:type="spellEnd"/>
+      <w:r>
+        <w:rPr>
+          <w:sz w:val="24"/>
+          <w:szCs w:val="24"/>
+        </w:rPr>
+        <w:t xml:space="preserve">, </w:t>
+      </w:r>
+      <w:proofErr w:type="spellStart"/>
+      <w:r>
+        <w:rPr>
+          <w:sz w:val="24"/>
+          <w:szCs w:val="24"/>
+        </w:rPr>
+        <w:t>cre</w:t>
       </w:r>
       <w:r>
         <w:rPr>
@@ -830,7 +1355,23 @@
           <w:sz w:val="24"/>
           <w:szCs w:val="24"/>
         </w:rPr>
-        <w:t>nte fiscal</w:t>
+        <w:t>nte</w:t>
+      </w:r>
+      <w:proofErr w:type="spellEnd"/>
+      <w:r>
+        <w:rPr>
+          <w:sz w:val="24"/>
+          <w:szCs w:val="24"/>
+        </w:rPr>
+        <w:t xml:space="preserve"> </w:t>
+      </w:r>
+      <w:proofErr w:type="spellStart"/>
+      <w:r>
+        <w:rPr>
+          <w:sz w:val="24"/>
+          <w:szCs w:val="24"/>
+        </w:rPr>
+        <w:t>fiscal</w:t>
       </w:r>
       <w:r>
         <w:rPr>
@@ -839,6 +1380,7 @@
         </w:rPr>
         <w:t>e</w:t>
       </w:r>
+      <w:proofErr w:type="spellEnd"/>
       <w:r>
         <w:rPr>
           <w:sz w:val="24"/>
@@ -866,15 +1408,43 @@
           <w:szCs w:val="24"/>
           <w:highlight w:val="magenta"/>
         </w:rPr>
-        <w:t>{{data_inv}}</w:t>
-      </w:r>
-      <w:r>
-        <w:rPr>
-          <w:b/>
-          <w:sz w:val="24"/>
-          <w:szCs w:val="24"/>
-        </w:rPr>
-        <w:t xml:space="preserve">         </w:t>
+        <w:t>{{</w:t>
+      </w:r>
+      <w:proofErr w:type="spellStart"/>
+      <w:r>
+        <w:rPr>
+          <w:sz w:val="24"/>
+          <w:szCs w:val="24"/>
+          <w:highlight w:val="magenta"/>
+        </w:rPr>
+        <w:t>data_inv</w:t>
+      </w:r>
+      <w:proofErr w:type="spellEnd"/>
+      <w:proofErr w:type="gramStart"/>
+      <w:r>
+        <w:rPr>
+          <w:sz w:val="24"/>
+          <w:szCs w:val="24"/>
+          <w:highlight w:val="magenta"/>
+        </w:rPr>
+        <w:t>}}</w:t>
+      </w:r>
+      <w:r>
+        <w:rPr>
+          <w:b/>
+          <w:sz w:val="24"/>
+          <w:szCs w:val="24"/>
+        </w:rPr>
+        <w:t xml:space="preserve">   </w:t>
+      </w:r>
+      <w:proofErr w:type="gramEnd"/>
+      <w:r>
+        <w:rPr>
+          <w:b/>
+          <w:sz w:val="24"/>
+          <w:szCs w:val="24"/>
+        </w:rPr>
+        <w:t xml:space="preserve">      </w:t>
       </w:r>
       <w:r>
         <w:rPr>
@@ -960,12 +1530,77 @@
           <w:szCs w:val="28"/>
         </w:rPr>
       </w:pPr>
-      <w:r>
-        <w:rPr>
-          <w:sz w:val="24"/>
-          <w:szCs w:val="24"/>
-        </w:rPr>
-        <w:t>Datorii – furnizori, creditori, obligatii fiscal</w:t>
+      <w:proofErr w:type="spellStart"/>
+      <w:r>
+        <w:rPr>
+          <w:sz w:val="24"/>
+          <w:szCs w:val="24"/>
+        </w:rPr>
+        <w:t>Datorii</w:t>
+      </w:r>
+      <w:proofErr w:type="spellEnd"/>
+      <w:r>
+        <w:rPr>
+          <w:sz w:val="24"/>
+          <w:szCs w:val="24"/>
+        </w:rPr>
+        <w:t xml:space="preserve"> – </w:t>
+      </w:r>
+      <w:proofErr w:type="spellStart"/>
+      <w:r>
+        <w:rPr>
+          <w:sz w:val="24"/>
+          <w:szCs w:val="24"/>
+        </w:rPr>
+        <w:t>furnizori</w:t>
+      </w:r>
+      <w:proofErr w:type="spellEnd"/>
+      <w:r>
+        <w:rPr>
+          <w:sz w:val="24"/>
+          <w:szCs w:val="24"/>
+        </w:rPr>
+        <w:t xml:space="preserve">, </w:t>
+      </w:r>
+      <w:proofErr w:type="spellStart"/>
+      <w:r>
+        <w:rPr>
+          <w:sz w:val="24"/>
+          <w:szCs w:val="24"/>
+        </w:rPr>
+        <w:t>creditori</w:t>
+      </w:r>
+      <w:proofErr w:type="spellEnd"/>
+      <w:r>
+        <w:rPr>
+          <w:sz w:val="24"/>
+          <w:szCs w:val="24"/>
+        </w:rPr>
+        <w:t xml:space="preserve">, </w:t>
+      </w:r>
+      <w:proofErr w:type="spellStart"/>
+      <w:r>
+        <w:rPr>
+          <w:sz w:val="24"/>
+          <w:szCs w:val="24"/>
+        </w:rPr>
+        <w:t>obligatii</w:t>
+      </w:r>
+      <w:proofErr w:type="spellEnd"/>
+      <w:r>
+        <w:rPr>
+          <w:sz w:val="24"/>
+          <w:szCs w:val="24"/>
+        </w:rPr>
+        <w:t xml:space="preserve"> </w:t>
+      </w:r>
+      <w:proofErr w:type="spellStart"/>
+      <w:r>
+        <w:rPr>
+          <w:sz w:val="24"/>
+          <w:szCs w:val="24"/>
+        </w:rPr>
+        <w:t>fiscal</w:t>
       </w:r>
       <w:r>
         <w:rPr>
@@ -974,6 +1609,7 @@
         </w:rPr>
         <w:t>e</w:t>
       </w:r>
+      <w:proofErr w:type="spellEnd"/>
       <w:r>
         <w:rPr>
           <w:sz w:val="24"/>
@@ -1001,15 +1637,43 @@
           <w:szCs w:val="24"/>
           <w:highlight w:val="magenta"/>
         </w:rPr>
-        <w:t>{{data_inv}}</w:t>
-      </w:r>
-      <w:r>
-        <w:rPr>
-          <w:b/>
-          <w:sz w:val="24"/>
-          <w:szCs w:val="24"/>
-        </w:rPr>
-        <w:t xml:space="preserve">         </w:t>
+        <w:t>{{</w:t>
+      </w:r>
+      <w:proofErr w:type="spellStart"/>
+      <w:r>
+        <w:rPr>
+          <w:sz w:val="24"/>
+          <w:szCs w:val="24"/>
+          <w:highlight w:val="magenta"/>
+        </w:rPr>
+        <w:t>data_inv</w:t>
+      </w:r>
+      <w:proofErr w:type="spellEnd"/>
+      <w:proofErr w:type="gramStart"/>
+      <w:r>
+        <w:rPr>
+          <w:sz w:val="24"/>
+          <w:szCs w:val="24"/>
+          <w:highlight w:val="magenta"/>
+        </w:rPr>
+        <w:t>}}</w:t>
+      </w:r>
+      <w:r>
+        <w:rPr>
+          <w:b/>
+          <w:sz w:val="24"/>
+          <w:szCs w:val="24"/>
+        </w:rPr>
+        <w:t xml:space="preserve">   </w:t>
+      </w:r>
+      <w:proofErr w:type="gramEnd"/>
+      <w:r>
+        <w:rPr>
+          <w:b/>
+          <w:sz w:val="24"/>
+          <w:szCs w:val="24"/>
+        </w:rPr>
+        <w:t xml:space="preserve">      </w:t>
       </w:r>
       <w:r>
         <w:rPr>
@@ -1104,6 +1768,7 @@
           <w:b/>
           <w:sz w:val="24"/>
           <w:szCs w:val="24"/>
+          <w:highlight w:val="magenta"/>
         </w:rPr>
       </w:pPr>
       <w:r>
@@ -1152,6 +1817,7 @@
           <w:b/>
           <w:sz w:val="24"/>
           <w:szCs w:val="24"/>
+          <w:highlight w:val="magenta"/>
         </w:rPr>
         <w:t>,</w:t>
       </w:r>
@@ -1176,6 +1842,7 @@
         <w:rPr>
           <w:sz w:val="24"/>
           <w:szCs w:val="24"/>
+          <w:highlight w:val="magenta"/>
         </w:rPr>
         <w:tab/>
       </w:r>
@@ -1183,6 +1850,7 @@
         <w:rPr>
           <w:sz w:val="24"/>
           <w:szCs w:val="24"/>
+          <w:highlight w:val="magenta"/>
         </w:rPr>
         <w:tab/>
       </w:r>
@@ -1190,6 +1858,7 @@
         <w:rPr>
           <w:sz w:val="24"/>
           <w:szCs w:val="24"/>
+          <w:highlight w:val="magenta"/>
         </w:rPr>
         <w:tab/>
       </w:r>
@@ -1197,6 +1866,7 @@
         <w:rPr>
           <w:sz w:val="24"/>
           <w:szCs w:val="24"/>
+          <w:highlight w:val="magenta"/>
         </w:rPr>
         <w:t xml:space="preserve">                  </w:t>
       </w:r>
@@ -1315,7 +1985,25 @@
         <w:highlight w:val="magenta"/>
         <w:lang w:val="en-GB"/>
       </w:rPr>
-      <w:t>{{companie}}</w:t>
+      <w:t>{{</w:t>
+    </w:r>
+    <w:proofErr w:type="spellStart"/>
+    <w:r>
+      <w:rPr>
+        <w:b/>
+        <w:highlight w:val="magenta"/>
+        <w:lang w:val="en-GB"/>
+      </w:rPr>
+      <w:t>companie</w:t>
+    </w:r>
+    <w:proofErr w:type="spellEnd"/>
+    <w:r>
+      <w:rPr>
+        <w:b/>
+        <w:highlight w:val="magenta"/>
+        <w:lang w:val="en-GB"/>
+      </w:rPr>
+      <w:t>}}</w:t>
     </w:r>
     <w:r>
       <w:rPr>
@@ -1365,7 +2053,25 @@
         <w:highlight w:val="magenta"/>
         <w:lang w:val="en-GB"/>
       </w:rPr>
-      <w:t>{{nr_inreg}}</w:t>
+      <w:t>{{</w:t>
+    </w:r>
+    <w:proofErr w:type="spellStart"/>
+    <w:r>
+      <w:rPr>
+        <w:b/>
+        <w:highlight w:val="magenta"/>
+        <w:lang w:val="en-GB"/>
+      </w:rPr>
+      <w:t>nr_inreg</w:t>
+    </w:r>
+    <w:proofErr w:type="spellEnd"/>
+    <w:r>
+      <w:rPr>
+        <w:b/>
+        <w:highlight w:val="magenta"/>
+        <w:lang w:val="en-GB"/>
+      </w:rPr>
+      <w:t>}}</w:t>
     </w:r>
   </w:p>
   <w:p>
@@ -1390,7 +2096,25 @@
         <w:highlight w:val="magenta"/>
         <w:lang w:val="en-GB"/>
       </w:rPr>
-      <w:t>{{loc_sed}}</w:t>
+      <w:t>{{</w:t>
+    </w:r>
+    <w:proofErr w:type="spellStart"/>
+    <w:r>
+      <w:rPr>
+        <w:b/>
+        <w:highlight w:val="magenta"/>
+        <w:lang w:val="en-GB"/>
+      </w:rPr>
+      <w:t>loc_sed</w:t>
+    </w:r>
+    <w:proofErr w:type="spellEnd"/>
+    <w:r>
+      <w:rPr>
+        <w:b/>
+        <w:highlight w:val="magenta"/>
+        <w:lang w:val="en-GB"/>
+      </w:rPr>
+      <w:t>}}</w:t>
     </w:r>
     <w:r>
       <w:rPr>
@@ -1402,128 +2126,262 @@
     </w:r>
     <w:bookmarkEnd w:id="0"/>
     <w:bookmarkEnd w:id="1"/>
+    <w:proofErr w:type="spellStart"/>
     <w:r>
       <w:rPr>
         <w:b/>
         <w:highlight w:val="magenta"/>
         <w:lang w:val="es-ES"/>
       </w:rPr>
-      <w:t>str. {{</w:t>
+      <w:t>str</w:t>
     </w:r>
-    <w:r>
-      <w:rPr>
-        <w:b/>
-        <w:highlight w:val="magenta"/>
-      </w:rPr>
-      <w:t>str_sed</w:t>
-    </w:r>
+    <w:proofErr w:type="spellEnd"/>
     <w:r>
       <w:rPr>
         <w:b/>
         <w:highlight w:val="magenta"/>
         <w:lang w:val="es-ES"/>
       </w:rPr>
-      <w:t>}}, nr. {{</w:t>
+      <w:t>. {{</w:t>
     </w:r>
+    <w:proofErr w:type="spellStart"/>
+    <w:r>
+      <w:rPr>
+        <w:b/>
+        <w:highlight w:val="magenta"/>
+      </w:rPr>
+      <w:t>str_sed</w:t>
+    </w:r>
+    <w:proofErr w:type="spellEnd"/>
     <w:r>
       <w:rPr>
         <w:b/>
         <w:highlight w:val="magenta"/>
         <w:lang w:val="es-ES"/>
       </w:rPr>
-      <w:t>nr_sed</w:t>
+      <w:t xml:space="preserve">}}, </w:t>
     </w:r>
+    <w:proofErr w:type="spellStart"/>
     <w:r>
       <w:rPr>
         <w:b/>
         <w:highlight w:val="magenta"/>
         <w:lang w:val="es-ES"/>
       </w:rPr>
-      <w:t>}}, bl. {{</w:t>
+      <w:t>nr</w:t>
     </w:r>
-    <w:r>
-      <w:rPr>
-        <w:b/>
-        <w:highlight w:val="magenta"/>
-      </w:rPr>
-      <w:t>bl_sed</w:t>
-    </w:r>
+    <w:proofErr w:type="spellEnd"/>
     <w:r>
       <w:rPr>
         <w:b/>
         <w:highlight w:val="magenta"/>
         <w:lang w:val="es-ES"/>
       </w:rPr>
-      <w:t>}}, sc. {{</w:t>
+      <w:t>. {{</w:t>
     </w:r>
-    <w:r>
-      <w:rPr>
-        <w:b/>
-        <w:highlight w:val="magenta"/>
-      </w:rPr>
-      <w:t>sc_sed</w:t>
-    </w:r>
+    <w:proofErr w:type="spellStart"/>
     <w:r>
       <w:rPr>
         <w:b/>
         <w:highlight w:val="magenta"/>
         <w:lang w:val="es-ES"/>
       </w:rPr>
-      <w:t>}}, et. {{</w:t>
+      <w:t>nr_sed</w:t>
     </w:r>
-    <w:r>
-      <w:rPr>
-        <w:b/>
-        <w:highlight w:val="magenta"/>
-      </w:rPr>
-      <w:t>et_sed</w:t>
-    </w:r>
+    <w:proofErr w:type="spellEnd"/>
     <w:r>
       <w:rPr>
         <w:b/>
         <w:highlight w:val="magenta"/>
         <w:lang w:val="es-ES"/>
       </w:rPr>
-      <w:t>}}, ap. {{</w:t>
+      <w:t xml:space="preserve">}}, </w:t>
     </w:r>
-    <w:r>
-      <w:rPr>
-        <w:b/>
-        <w:highlight w:val="magenta"/>
-      </w:rPr>
-      <w:t>ap_sed</w:t>
-    </w:r>
+    <w:proofErr w:type="spellStart"/>
     <w:r>
       <w:rPr>
         <w:b/>
         <w:highlight w:val="magenta"/>
         <w:lang w:val="es-ES"/>
       </w:rPr>
-      <w:t>}}, cam/biroul {{</w:t>
+      <w:t>bl</w:t>
     </w:r>
-    <w:r>
-      <w:rPr>
-        <w:b/>
-        <w:highlight w:val="magenta"/>
-      </w:rPr>
-      <w:t>cam_sed</w:t>
-    </w:r>
+    <w:proofErr w:type="spellEnd"/>
     <w:r>
       <w:rPr>
         <w:b/>
         <w:highlight w:val="magenta"/>
         <w:lang w:val="es-ES"/>
       </w:rPr>
-      <w:t>}}, jud. {{</w:t>
+      <w:t>. {{</w:t>
     </w:r>
+    <w:proofErr w:type="spellStart"/>
+    <w:r>
+      <w:rPr>
+        <w:b/>
+        <w:highlight w:val="magenta"/>
+      </w:rPr>
+      <w:t>bl_sed</w:t>
+    </w:r>
+    <w:proofErr w:type="spellEnd"/>
     <w:r>
       <w:rPr>
         <w:b/>
         <w:highlight w:val="magenta"/>
         <w:lang w:val="es-ES"/>
       </w:rPr>
+      <w:t xml:space="preserve">}}, </w:t>
+    </w:r>
+    <w:proofErr w:type="spellStart"/>
+    <w:r>
+      <w:rPr>
+        <w:b/>
+        <w:highlight w:val="magenta"/>
+        <w:lang w:val="es-ES"/>
+      </w:rPr>
+      <w:t>sc</w:t>
+    </w:r>
+    <w:proofErr w:type="spellEnd"/>
+    <w:r>
+      <w:rPr>
+        <w:b/>
+        <w:highlight w:val="magenta"/>
+        <w:lang w:val="es-ES"/>
+      </w:rPr>
+      <w:t>. {{</w:t>
+    </w:r>
+    <w:proofErr w:type="spellStart"/>
+    <w:r>
+      <w:rPr>
+        <w:b/>
+        <w:highlight w:val="magenta"/>
+      </w:rPr>
+      <w:t>sc_sed</w:t>
+    </w:r>
+    <w:proofErr w:type="spellEnd"/>
+    <w:r>
+      <w:rPr>
+        <w:b/>
+        <w:highlight w:val="magenta"/>
+        <w:lang w:val="es-ES"/>
+      </w:rPr>
+      <w:t>}}, et. {{</w:t>
+    </w:r>
+    <w:proofErr w:type="spellStart"/>
+    <w:r>
+      <w:rPr>
+        <w:b/>
+        <w:highlight w:val="magenta"/>
+      </w:rPr>
+      <w:t>et_sed</w:t>
+    </w:r>
+    <w:proofErr w:type="spellEnd"/>
+    <w:r>
+      <w:rPr>
+        <w:b/>
+        <w:highlight w:val="magenta"/>
+        <w:lang w:val="es-ES"/>
+      </w:rPr>
+      <w:t>}}, ap. {{</w:t>
+    </w:r>
+    <w:proofErr w:type="spellStart"/>
+    <w:r>
+      <w:rPr>
+        <w:b/>
+        <w:highlight w:val="magenta"/>
+      </w:rPr>
+      <w:t>ap_sed</w:t>
+    </w:r>
+    <w:proofErr w:type="spellEnd"/>
+    <w:r>
+      <w:rPr>
+        <w:b/>
+        <w:highlight w:val="magenta"/>
+        <w:lang w:val="es-ES"/>
+      </w:rPr>
+      <w:t xml:space="preserve">}}, </w:t>
+    </w:r>
+    <w:proofErr w:type="spellStart"/>
+    <w:r>
+      <w:rPr>
+        <w:b/>
+        <w:highlight w:val="magenta"/>
+        <w:lang w:val="es-ES"/>
+      </w:rPr>
+      <w:t>cam</w:t>
+    </w:r>
+    <w:proofErr w:type="spellEnd"/>
+    <w:r>
+      <w:rPr>
+        <w:b/>
+        <w:highlight w:val="magenta"/>
+        <w:lang w:val="es-ES"/>
+      </w:rPr>
+      <w:t>/</w:t>
+    </w:r>
+    <w:proofErr w:type="spellStart"/>
+    <w:r>
+      <w:rPr>
+        <w:b/>
+        <w:highlight w:val="magenta"/>
+        <w:lang w:val="es-ES"/>
+      </w:rPr>
+      <w:t>biroul</w:t>
+    </w:r>
+    <w:proofErr w:type="spellEnd"/>
+    <w:r>
+      <w:rPr>
+        <w:b/>
+        <w:highlight w:val="magenta"/>
+        <w:lang w:val="es-ES"/>
+      </w:rPr>
+      <w:t xml:space="preserve"> {{</w:t>
+    </w:r>
+    <w:proofErr w:type="spellStart"/>
+    <w:r>
+      <w:rPr>
+        <w:b/>
+        <w:highlight w:val="magenta"/>
+      </w:rPr>
+      <w:t>cam_sed</w:t>
+    </w:r>
+    <w:proofErr w:type="spellEnd"/>
+    <w:r>
+      <w:rPr>
+        <w:b/>
+        <w:highlight w:val="magenta"/>
+        <w:lang w:val="es-ES"/>
+      </w:rPr>
+      <w:t xml:space="preserve">}}, </w:t>
+    </w:r>
+    <w:proofErr w:type="spellStart"/>
+    <w:r>
+      <w:rPr>
+        <w:b/>
+        <w:highlight w:val="magenta"/>
+        <w:lang w:val="es-ES"/>
+      </w:rPr>
+      <w:t>jud</w:t>
+    </w:r>
+    <w:proofErr w:type="spellEnd"/>
+    <w:r>
+      <w:rPr>
+        <w:b/>
+        <w:highlight w:val="magenta"/>
+        <w:lang w:val="es-ES"/>
+      </w:rPr>
+      <w:t>. {{</w:t>
+    </w:r>
+    <w:proofErr w:type="spellStart"/>
+    <w:r>
+      <w:rPr>
+        <w:b/>
+        <w:highlight w:val="magenta"/>
+        <w:lang w:val="es-ES"/>
+      </w:rPr>
       <w:t>jud_sed</w:t>
     </w:r>
+    <w:proofErr w:type="spellEnd"/>
     <w:r>
       <w:rPr>
         <w:b/>

</xml_diff>